<commit_message>
Update docx reference with H1 style
</commit_message>
<xml_diff>
--- a/resume-docx-reference.docx
+++ b/resume-docx-reference.docx
@@ -4,20 +4,32 @@
   <w:body>
     <w:p>
       <w:pPr>
-        <w:pStyle w:val="Title"/>
-      </w:pPr>
+        <w:pStyle w:val="Heading1"/>
+      </w:pPr>
+      <w:bookmarkStart w:id="0" w:name="sonya-sawtelle"/>
+      <w:bookmarkEnd w:id="0"/>
       <w:r>
         <w:t>Sonya Sawtelle</w:t>
       </w:r>
     </w:p>
     <w:p>
       <w:pPr>
+        <w:pStyle w:val="Heading4"/>
+      </w:pPr>
+      <w:bookmarkStart w:id="1" w:name="data-enthusiast-with-a-strong-background"/>
+      <w:bookmarkEnd w:id="1"/>
+      <w:r>
+        <w:t>Data enthusiast with a strong background in math, science and programming.</w:t>
+      </w:r>
+    </w:p>
+    <w:p>
+      <w:pPr>
         <w:pStyle w:val="Heading6"/>
       </w:pPr>
-      <w:bookmarkStart w:id="0" w:name="sdsawtelle.github.io-.-sonya.sawtelleyal"/>
-      <w:bookmarkEnd w:id="0"/>
-      <w:r>
-        <w:t>[</w:t>
+      <w:bookmarkStart w:id="2" w:name="sdsawtelle.github.io-.-sonya.sawtelleyal"/>
+      <w:bookmarkEnd w:id="2"/>
+      <w:r>
+        <w:t xml:space="preserve">[ </w:t>
       </w:r>
       <w:hyperlink r:id="rId7">
         <w:r>
@@ -33,23 +45,15 @@
     </w:p>
     <w:p>
       <w:pPr>
-        <w:pStyle w:val="Heading4"/>
-      </w:pPr>
-      <w:bookmarkStart w:id="1" w:name="data-enthusiast-with-a-strong-background"/>
-      <w:bookmarkEnd w:id="1"/>
-      <w:r>
-        <w:t>Data enthusiast with a strong background in math, science and programming.</w:t>
-      </w:r>
-    </w:p>
-    <w:p>
-      <w:pPr>
         <w:pStyle w:val="Heading2"/>
       </w:pPr>
-      <w:bookmarkStart w:id="2" w:name="education"/>
-      <w:bookmarkEnd w:id="2"/>
+      <w:bookmarkStart w:id="3" w:name="education"/>
+      <w:bookmarkEnd w:id="3"/>
       <w:r>
         <w:t>Education</w:t>
       </w:r>
+      <w:bookmarkStart w:id="4" w:name="_GoBack"/>
+      <w:bookmarkEnd w:id="4"/>
     </w:p>
     <w:p>
       <w:pPr>
@@ -70,7 +74,7 @@
         <w:pStyle w:val="Compact"/>
         <w:numPr>
           <w:ilvl w:val="0"/>
-          <w:numId w:val="30"/>
+          <w:numId w:val="38"/>
         </w:numPr>
       </w:pPr>
       <w:r>
@@ -82,7 +86,7 @@
         <w:pStyle w:val="Compact"/>
         <w:numPr>
           <w:ilvl w:val="0"/>
-          <w:numId w:val="30"/>
+          <w:numId w:val="38"/>
         </w:numPr>
       </w:pPr>
       <w:r>
@@ -102,19 +106,20 @@
       <w:r>
         <w:t xml:space="preserve"> (2008-2011)</w:t>
       </w:r>
-      <w:bookmarkStart w:id="3" w:name="_GoBack"/>
-      <w:bookmarkEnd w:id="3"/>
     </w:p>
     <w:p>
       <w:pPr>
         <w:pStyle w:val="Compact"/>
         <w:numPr>
           <w:ilvl w:val="0"/>
-          <w:numId w:val="31"/>
+          <w:numId w:val="39"/>
         </w:numPr>
       </w:pPr>
       <w:r>
-        <w:t>Baccalaureate with Deparmental Honors and Highest Distinction, 3.98/4.0 GPA</w:t>
+        <w:t>Baccalaureate with Departmental Honors and H</w:t>
+      </w:r>
+      <w:r>
+        <w:t>ighest Distinction, 3.98/4.0 GPA</w:t>
       </w:r>
     </w:p>
     <w:p>
@@ -136,7 +141,7 @@
         <w:pStyle w:val="Compact"/>
         <w:numPr>
           <w:ilvl w:val="0"/>
-          <w:numId w:val="32"/>
+          <w:numId w:val="40"/>
         </w:numPr>
       </w:pPr>
       <w:r>
@@ -147,8 +152,8 @@
       <w:pPr>
         <w:pStyle w:val="Heading2"/>
       </w:pPr>
-      <w:bookmarkStart w:id="4" w:name="experience"/>
-      <w:bookmarkEnd w:id="4"/>
+      <w:bookmarkStart w:id="5" w:name="experience"/>
+      <w:bookmarkEnd w:id="5"/>
       <w:r>
         <w:t>Experience</w:t>
       </w:r>
@@ -172,11 +177,14 @@
         <w:pStyle w:val="Compact"/>
         <w:numPr>
           <w:ilvl w:val="0"/>
-          <w:numId w:val="33"/>
+          <w:numId w:val="41"/>
         </w:numPr>
       </w:pPr>
       <w:r>
-        <w:t>Data analysis and simulation in Python and MATLAB, and instrument control in C++. Designed and executed experiments across four projects and managed several undegraduate students.</w:t>
+        <w:t>Data analysis and simulation in Python and MATLAB, and instrument control in C++. Design</w:t>
+      </w:r>
+      <w:r>
+        <w:t>ed and executed experiments across four projects and managed several undegraduate students.</w:t>
       </w:r>
     </w:p>
     <w:p>
@@ -198,19 +206,22 @@
         <w:pStyle w:val="Compact"/>
         <w:numPr>
           <w:ilvl w:val="0"/>
-          <w:numId w:val="34"/>
+          <w:numId w:val="42"/>
         </w:numPr>
       </w:pPr>
       <w:r>
-        <w:t>Planned and delivered lectures on core content in undergraduate Physics, Chemistry and Biology to medium-sized groups of undergraduates.</w:t>
+        <w:t>Planned and delivered lectures on core content in undergraduate Physics, Chemistry and Biology to medium</w:t>
+      </w:r>
+      <w:r>
+        <w:t>-sized groups of undergraduates.</w:t>
       </w:r>
     </w:p>
     <w:p>
       <w:pPr>
         <w:pStyle w:val="Heading2"/>
       </w:pPr>
-      <w:bookmarkStart w:id="5" w:name="skills"/>
-      <w:bookmarkEnd w:id="5"/>
+      <w:bookmarkStart w:id="6" w:name="skills"/>
+      <w:bookmarkEnd w:id="6"/>
       <w:r>
         <w:t>Skills</w:t>
       </w:r>
@@ -247,8 +258,8 @@
       <w:pPr>
         <w:pStyle w:val="Heading2"/>
       </w:pPr>
-      <w:bookmarkStart w:id="6" w:name="awards"/>
-      <w:bookmarkEnd w:id="6"/>
+      <w:bookmarkStart w:id="7" w:name="awards"/>
+      <w:bookmarkEnd w:id="7"/>
       <w:r>
         <w:t>Awards</w:t>
       </w:r>
@@ -258,7 +269,7 @@
         <w:pStyle w:val="Compact"/>
         <w:numPr>
           <w:ilvl w:val="0"/>
-          <w:numId w:val="35"/>
+          <w:numId w:val="43"/>
         </w:numPr>
       </w:pPr>
       <w:r>
@@ -276,14 +287,20 @@
         <w:pStyle w:val="Compact"/>
         <w:numPr>
           <w:ilvl w:val="0"/>
-          <w:numId w:val="35"/>
+          <w:numId w:val="43"/>
         </w:numPr>
       </w:pPr>
       <w:r>
         <w:rPr>
           <w:b/>
         </w:rPr>
-        <w:t>IU Founders Scholar</w:t>
+        <w:t>IU Foun</w:t>
+      </w:r>
+      <w:r>
+        <w:rPr>
+          <w:b/>
+        </w:rPr>
+        <w:t>ders Scholar</w:t>
       </w:r>
       <w:r>
         <w:t>, Indiana University (2012)</w:t>
@@ -294,7 +311,7 @@
         <w:pStyle w:val="Compact"/>
         <w:numPr>
           <w:ilvl w:val="0"/>
-          <w:numId w:val="35"/>
+          <w:numId w:val="43"/>
         </w:numPr>
       </w:pPr>
       <w:r>
@@ -311,8 +328,8 @@
       <w:pPr>
         <w:pStyle w:val="Heading2"/>
       </w:pPr>
-      <w:bookmarkStart w:id="7" w:name="projects"/>
-      <w:bookmarkEnd w:id="7"/>
+      <w:bookmarkStart w:id="8" w:name="projects"/>
+      <w:bookmarkEnd w:id="8"/>
       <w:r>
         <w:t>Projects</w:t>
       </w:r>
@@ -347,7 +364,7 @@
         <w:pStyle w:val="Compact"/>
         <w:numPr>
           <w:ilvl w:val="0"/>
-          <w:numId w:val="36"/>
+          <w:numId w:val="44"/>
         </w:numPr>
       </w:pPr>
       <w:r>
@@ -687,6 +704,190 @@
     </w:lvl>
   </w:abstractNum>
   <w:abstractNum w:abstractNumId="3" w15:restartNumberingAfterBreak="0">
+    <w:nsid w:val="F01FC1BB"/>
+    <w:multiLevelType w:val="multilevel"/>
+    <w:tmpl w:val="E54ADCCC"/>
+    <w:lvl w:ilvl="0">
+      <w:numFmt w:val="bullet"/>
+      <w:lvlText w:val="•"/>
+      <w:lvlJc w:val="left"/>
+      <w:pPr>
+        <w:tabs>
+          <w:tab w:val="num" w:pos="0"/>
+        </w:tabs>
+        <w:ind w:left="480" w:hanging="480"/>
+      </w:pPr>
+    </w:lvl>
+    <w:lvl w:ilvl="1">
+      <w:numFmt w:val="bullet"/>
+      <w:lvlText w:val="–"/>
+      <w:lvlJc w:val="left"/>
+      <w:pPr>
+        <w:tabs>
+          <w:tab w:val="num" w:pos="720"/>
+        </w:tabs>
+        <w:ind w:left="1200" w:hanging="480"/>
+      </w:pPr>
+    </w:lvl>
+    <w:lvl w:ilvl="2">
+      <w:numFmt w:val="bullet"/>
+      <w:lvlText w:val="•"/>
+      <w:lvlJc w:val="left"/>
+      <w:pPr>
+        <w:tabs>
+          <w:tab w:val="num" w:pos="1440"/>
+        </w:tabs>
+        <w:ind w:left="1920" w:hanging="480"/>
+      </w:pPr>
+    </w:lvl>
+    <w:lvl w:ilvl="3">
+      <w:numFmt w:val="bullet"/>
+      <w:lvlText w:val="–"/>
+      <w:lvlJc w:val="left"/>
+      <w:pPr>
+        <w:tabs>
+          <w:tab w:val="num" w:pos="2160"/>
+        </w:tabs>
+        <w:ind w:left="2640" w:hanging="480"/>
+      </w:pPr>
+    </w:lvl>
+    <w:lvl w:ilvl="4">
+      <w:numFmt w:val="bullet"/>
+      <w:lvlText w:val="•"/>
+      <w:lvlJc w:val="left"/>
+      <w:pPr>
+        <w:tabs>
+          <w:tab w:val="num" w:pos="2880"/>
+        </w:tabs>
+        <w:ind w:left="3360" w:hanging="480"/>
+      </w:pPr>
+    </w:lvl>
+    <w:lvl w:ilvl="5">
+      <w:numFmt w:val="bullet"/>
+      <w:lvlText w:val="–"/>
+      <w:lvlJc w:val="left"/>
+      <w:pPr>
+        <w:tabs>
+          <w:tab w:val="num" w:pos="3600"/>
+        </w:tabs>
+        <w:ind w:left="4080" w:hanging="480"/>
+      </w:pPr>
+    </w:lvl>
+    <w:lvl w:ilvl="6">
+      <w:numFmt w:val="bullet"/>
+      <w:lvlText w:val="•"/>
+      <w:lvlJc w:val="left"/>
+      <w:pPr>
+        <w:tabs>
+          <w:tab w:val="num" w:pos="4320"/>
+        </w:tabs>
+        <w:ind w:left="4800" w:hanging="480"/>
+      </w:pPr>
+    </w:lvl>
+    <w:lvl w:ilvl="7">
+      <w:numFmt w:val="decimal"/>
+      <w:lvlText w:val=""/>
+      <w:lvlJc w:val="left"/>
+    </w:lvl>
+    <w:lvl w:ilvl="8">
+      <w:numFmt w:val="decimal"/>
+      <w:lvlText w:val=""/>
+      <w:lvlJc w:val="left"/>
+    </w:lvl>
+  </w:abstractNum>
+  <w:abstractNum w:abstractNumId="4" w15:restartNumberingAfterBreak="0">
+    <w:nsid w:val="2024D46F"/>
+    <w:multiLevelType w:val="multilevel"/>
+    <w:tmpl w:val="CE866512"/>
+    <w:lvl w:ilvl="0">
+      <w:numFmt w:val="bullet"/>
+      <w:lvlText w:val=" "/>
+      <w:lvlJc w:val="left"/>
+      <w:pPr>
+        <w:tabs>
+          <w:tab w:val="num" w:pos="0"/>
+        </w:tabs>
+        <w:ind w:left="480" w:hanging="480"/>
+      </w:pPr>
+    </w:lvl>
+    <w:lvl w:ilvl="1">
+      <w:numFmt w:val="bullet"/>
+      <w:lvlText w:val=" "/>
+      <w:lvlJc w:val="left"/>
+      <w:pPr>
+        <w:tabs>
+          <w:tab w:val="num" w:pos="720"/>
+        </w:tabs>
+        <w:ind w:left="1200" w:hanging="480"/>
+      </w:pPr>
+    </w:lvl>
+    <w:lvl w:ilvl="2">
+      <w:numFmt w:val="bullet"/>
+      <w:lvlText w:val=" "/>
+      <w:lvlJc w:val="left"/>
+      <w:pPr>
+        <w:tabs>
+          <w:tab w:val="num" w:pos="1440"/>
+        </w:tabs>
+        <w:ind w:left="1920" w:hanging="480"/>
+      </w:pPr>
+    </w:lvl>
+    <w:lvl w:ilvl="3">
+      <w:numFmt w:val="bullet"/>
+      <w:lvlText w:val=" "/>
+      <w:lvlJc w:val="left"/>
+      <w:pPr>
+        <w:tabs>
+          <w:tab w:val="num" w:pos="2160"/>
+        </w:tabs>
+        <w:ind w:left="2640" w:hanging="480"/>
+      </w:pPr>
+    </w:lvl>
+    <w:lvl w:ilvl="4">
+      <w:numFmt w:val="bullet"/>
+      <w:lvlText w:val=" "/>
+      <w:lvlJc w:val="left"/>
+      <w:pPr>
+        <w:tabs>
+          <w:tab w:val="num" w:pos="2880"/>
+        </w:tabs>
+        <w:ind w:left="3360" w:hanging="480"/>
+      </w:pPr>
+    </w:lvl>
+    <w:lvl w:ilvl="5">
+      <w:numFmt w:val="bullet"/>
+      <w:lvlText w:val=" "/>
+      <w:lvlJc w:val="left"/>
+      <w:pPr>
+        <w:tabs>
+          <w:tab w:val="num" w:pos="3600"/>
+        </w:tabs>
+        <w:ind w:left="4080" w:hanging="480"/>
+      </w:pPr>
+    </w:lvl>
+    <w:lvl w:ilvl="6">
+      <w:numFmt w:val="bullet"/>
+      <w:lvlText w:val=" "/>
+      <w:lvlJc w:val="left"/>
+      <w:pPr>
+        <w:tabs>
+          <w:tab w:val="num" w:pos="4320"/>
+        </w:tabs>
+        <w:ind w:left="4800" w:hanging="480"/>
+      </w:pPr>
+    </w:lvl>
+    <w:lvl w:ilvl="7">
+      <w:numFmt w:val="decimal"/>
+      <w:lvlText w:val=""/>
+      <w:lvlJc w:val="left"/>
+    </w:lvl>
+    <w:lvl w:ilvl="8">
+      <w:numFmt w:val="decimal"/>
+      <w:lvlText w:val=""/>
+      <w:lvlJc w:val="left"/>
+    </w:lvl>
+  </w:abstractNum>
+  <w:abstractNum w:abstractNumId="5" w15:restartNumberingAfterBreak="0">
     <w:nsid w:val="3916B9D1"/>
     <w:multiLevelType w:val="multilevel"/>
     <w:tmpl w:val="A5AE8F8C"/>
@@ -778,7 +979,7 @@
       <w:lvlJc w:val="left"/>
     </w:lvl>
   </w:abstractNum>
-  <w:abstractNum w:abstractNumId="4" w15:restartNumberingAfterBreak="0">
+  <w:abstractNum w:abstractNumId="6" w15:restartNumberingAfterBreak="0">
     <w:nsid w:val="4D3E2186"/>
     <w:multiLevelType w:val="multilevel"/>
     <w:tmpl w:val="BBCE7B3C"/>
@@ -870,7 +1071,7 @@
       <w:lvlJc w:val="left"/>
     </w:lvl>
   </w:abstractNum>
-  <w:abstractNum w:abstractNumId="5" w15:restartNumberingAfterBreak="0">
+  <w:abstractNum w:abstractNumId="7" w15:restartNumberingAfterBreak="0">
     <w:nsid w:val="4F4633C8"/>
     <w:multiLevelType w:val="multilevel"/>
     <w:tmpl w:val="B49C6D2C"/>
@@ -962,7 +1163,7 @@
       <w:lvlJc w:val="left"/>
     </w:lvl>
   </w:abstractNum>
-  <w:abstractNum w:abstractNumId="6" w15:restartNumberingAfterBreak="0">
+  <w:abstractNum w:abstractNumId="8" w15:restartNumberingAfterBreak="0">
     <w:nsid w:val="564953CE"/>
     <w:multiLevelType w:val="multilevel"/>
     <w:tmpl w:val="5E7AF4EC"/>
@@ -1054,7 +1255,7 @@
       <w:lvlJc w:val="left"/>
     </w:lvl>
   </w:abstractNum>
-  <w:abstractNum w:abstractNumId="7" w15:restartNumberingAfterBreak="0">
+  <w:abstractNum w:abstractNumId="9" w15:restartNumberingAfterBreak="0">
     <w:nsid w:val="5E5DD4D5"/>
     <w:multiLevelType w:val="multilevel"/>
     <w:tmpl w:val="9B88414E"/>
@@ -1146,7 +1347,7 @@
       <w:lvlJc w:val="left"/>
     </w:lvl>
   </w:abstractNum>
-  <w:abstractNum w:abstractNumId="8" w15:restartNumberingAfterBreak="0">
+  <w:abstractNum w:abstractNumId="10" w15:restartNumberingAfterBreak="0">
     <w:nsid w:val="604ED2D2"/>
     <w:multiLevelType w:val="multilevel"/>
     <w:tmpl w:val="DE60B62E"/>
@@ -1242,58 +1443,58 @@
     <w:abstractNumId w:val="2"/>
   </w:num>
   <w:num w:numId="2">
-    <w:abstractNumId w:val="8"/>
+    <w:abstractNumId w:val="10"/>
   </w:num>
   <w:num w:numId="3">
-    <w:abstractNumId w:val="4"/>
+    <w:abstractNumId w:val="6"/>
   </w:num>
   <w:num w:numId="4">
-    <w:abstractNumId w:val="4"/>
+    <w:abstractNumId w:val="6"/>
   </w:num>
   <w:num w:numId="5">
-    <w:abstractNumId w:val="4"/>
+    <w:abstractNumId w:val="6"/>
   </w:num>
   <w:num w:numId="6">
-    <w:abstractNumId w:val="4"/>
+    <w:abstractNumId w:val="6"/>
   </w:num>
   <w:num w:numId="7">
-    <w:abstractNumId w:val="4"/>
+    <w:abstractNumId w:val="6"/>
   </w:num>
   <w:num w:numId="8">
-    <w:abstractNumId w:val="4"/>
+    <w:abstractNumId w:val="6"/>
   </w:num>
   <w:num w:numId="9">
-    <w:abstractNumId w:val="4"/>
+    <w:abstractNumId w:val="6"/>
   </w:num>
   <w:num w:numId="10">
-    <w:abstractNumId w:val="4"/>
+    <w:abstractNumId w:val="6"/>
   </w:num>
   <w:num w:numId="11">
-    <w:abstractNumId w:val="5"/>
+    <w:abstractNumId w:val="7"/>
   </w:num>
   <w:num w:numId="12">
-    <w:abstractNumId w:val="7"/>
+    <w:abstractNumId w:val="9"/>
   </w:num>
   <w:num w:numId="13">
-    <w:abstractNumId w:val="7"/>
+    <w:abstractNumId w:val="9"/>
   </w:num>
   <w:num w:numId="14">
-    <w:abstractNumId w:val="7"/>
+    <w:abstractNumId w:val="9"/>
   </w:num>
   <w:num w:numId="15">
-    <w:abstractNumId w:val="7"/>
+    <w:abstractNumId w:val="9"/>
   </w:num>
   <w:num w:numId="16">
-    <w:abstractNumId w:val="7"/>
+    <w:abstractNumId w:val="9"/>
   </w:num>
   <w:num w:numId="17">
-    <w:abstractNumId w:val="7"/>
+    <w:abstractNumId w:val="9"/>
   </w:num>
   <w:num w:numId="18">
-    <w:abstractNumId w:val="7"/>
+    <w:abstractNumId w:val="9"/>
   </w:num>
   <w:num w:numId="19">
-    <w:abstractNumId w:val="7"/>
+    <w:abstractNumId w:val="9"/>
   </w:num>
   <w:num w:numId="20">
     <w:abstractNumId w:val="1"/>
@@ -1323,27 +1524,51 @@
     <w:abstractNumId w:val="0"/>
   </w:num>
   <w:num w:numId="29">
-    <w:abstractNumId w:val="6"/>
+    <w:abstractNumId w:val="8"/>
   </w:num>
   <w:num w:numId="30">
+    <w:abstractNumId w:val="5"/>
+  </w:num>
+  <w:num w:numId="31">
+    <w:abstractNumId w:val="5"/>
+  </w:num>
+  <w:num w:numId="32">
+    <w:abstractNumId w:val="5"/>
+  </w:num>
+  <w:num w:numId="33">
+    <w:abstractNumId w:val="5"/>
+  </w:num>
+  <w:num w:numId="34">
+    <w:abstractNumId w:val="5"/>
+  </w:num>
+  <w:num w:numId="35">
+    <w:abstractNumId w:val="5"/>
+  </w:num>
+  <w:num w:numId="36">
+    <w:abstractNumId w:val="5"/>
+  </w:num>
+  <w:num w:numId="37">
+    <w:abstractNumId w:val="4"/>
+  </w:num>
+  <w:num w:numId="38">
     <w:abstractNumId w:val="3"/>
   </w:num>
-  <w:num w:numId="31">
+  <w:num w:numId="39">
     <w:abstractNumId w:val="3"/>
   </w:num>
-  <w:num w:numId="32">
+  <w:num w:numId="40">
     <w:abstractNumId w:val="3"/>
   </w:num>
-  <w:num w:numId="33">
+  <w:num w:numId="41">
     <w:abstractNumId w:val="3"/>
   </w:num>
-  <w:num w:numId="34">
+  <w:num w:numId="42">
     <w:abstractNumId w:val="3"/>
   </w:num>
-  <w:num w:numId="35">
+  <w:num w:numId="43">
     <w:abstractNumId w:val="3"/>
   </w:num>
-  <w:num w:numId="36">
+  <w:num w:numId="44">
     <w:abstractNumId w:val="3"/>
   </w:num>
 </w:numbering>
@@ -1705,18 +1930,20 @@
     <w:next w:val="BodyText"/>
     <w:uiPriority w:val="9"/>
     <w:qFormat/>
+    <w:rsid w:val="00F4062D"/>
     <w:pPr>
       <w:keepNext/>
       <w:keepLines/>
       <w:spacing w:before="480" w:after="0"/>
+      <w:jc w:val="center"/>
       <w:outlineLvl w:val="0"/>
     </w:pPr>
     <w:rPr>
       <w:rFonts w:asciiTheme="majorHAnsi" w:eastAsiaTheme="majorEastAsia" w:hAnsiTheme="majorHAnsi" w:cstheme="majorBidi"/>
       <w:b/>
       <w:bCs/>
-      <w:color w:val="345A8A" w:themeColor="accent1" w:themeShade="B5"/>
-      <w:sz w:val="32"/>
+      <w:color w:val="000000" w:themeColor="text1"/>
+      <w:sz w:val="56"/>
       <w:szCs w:val="32"/>
     </w:rPr>
   </w:style>

</xml_diff>